<commit_message>
Updated final report and ER diagram.
</commit_message>
<xml_diff>
--- a/Report Data/Final Report.docx
+++ b/Report Data/Final Report.docx
@@ -1120,7 +1120,7 @@
       <w:pPr>
         <w:rPr>
           <w:rFonts w:ascii="Times New Roman" w:eastAsia="Times New Roman" w:hAnsi="Times New Roman" w:cs="Times New Roman"/>
-          <w:color w:val="000000"/>
+          <w:color w:val="000000" w:themeColor="text1"/>
           <w:sz w:val="36"/>
           <w:szCs w:val="36"/>
         </w:rPr>
@@ -1128,7 +1128,7 @@
       <w:r>
         <w:rPr>
           <w:rFonts w:ascii="Times New Roman" w:hAnsi="Times New Roman" w:cs="Times New Roman"/>
-          <w:color w:val="FF0000"/>
+          <w:color w:val="000000" w:themeColor="text1"/>
           <w:sz w:val="36"/>
           <w:szCs w:val="36"/>
         </w:rPr>
@@ -1138,21 +1138,12 @@
       <w:r>
         <w:rPr>
           <w:rFonts w:ascii="Times New Roman" w:eastAsia="Times New Roman" w:hAnsi="Times New Roman" w:cs="Times New Roman"/>
-          <w:color w:val="000000"/>
+          <w:color w:val="000000" w:themeColor="text1"/>
           <w:sz w:val="36"/>
           <w:szCs w:val="36"/>
         </w:rPr>
         <w:tab/>
-        <w:t xml:space="preserve">  </w:t>
-      </w:r>
-    </w:p>
-    <w:p>
-      <w:pPr>
-        <w:pStyle w:val="ListParagraph"/>
-        <w:rPr>
-          <w:rFonts w:ascii="Times New Roman" w:hAnsi="Times New Roman" w:cs="Times New Roman"/>
-        </w:rPr>
-      </w:pPr>
+      </w:r>
     </w:p>
     <w:p>
       <w:pPr>
@@ -1406,14 +1397,6 @@
           <w:rFonts w:ascii="Times New Roman" w:hAnsi="Times New Roman" w:cs="Times New Roman"/>
         </w:rPr>
       </w:pPr>
-    </w:p>
-    <w:p>
-      <w:pPr>
-        <w:ind w:left="360"/>
-        <w:rPr>
-          <w:rFonts w:ascii="Times New Roman" w:hAnsi="Times New Roman" w:cs="Times New Roman"/>
-        </w:rPr>
-      </w:pPr>
       <w:r>
         <w:rPr>
           <w:noProof/>
@@ -1462,14 +1445,6 @@
           <w:rFonts w:ascii="Times New Roman" w:hAnsi="Times New Roman" w:cs="Times New Roman"/>
         </w:rPr>
       </w:pPr>
-    </w:p>
-    <w:p>
-      <w:pPr>
-        <w:ind w:left="360"/>
-        <w:rPr>
-          <w:rFonts w:ascii="Times New Roman" w:hAnsi="Times New Roman" w:cs="Times New Roman"/>
-        </w:rPr>
-      </w:pPr>
       <w:r>
         <w:rPr>
           <w:noProof/>
@@ -1521,6 +1496,79 @@
     </w:p>
     <w:p>
       <w:pPr>
+        <w:pStyle w:val="ListParagraph"/>
+        <w:numPr>
+          <w:ilvl w:val="0"/>
+          <w:numId w:val="9"/>
+        </w:numPr>
+        <w:rPr>
+          <w:rFonts w:ascii="Times New Roman" w:hAnsi="Times New Roman" w:cs="Times New Roman"/>
+        </w:rPr>
+      </w:pPr>
+      <w:r>
+        <w:rPr>
+          <w:rFonts w:ascii="Times New Roman" w:hAnsi="Times New Roman" w:cs="Times New Roman"/>
+        </w:rPr>
+        <w:t>Transformation</w:t>
+      </w:r>
+    </w:p>
+    <w:p>
+      <w:pPr>
+        <w:ind w:left="360"/>
+        <w:rPr>
+          <w:rFonts w:ascii="Times New Roman" w:hAnsi="Times New Roman" w:cs="Times New Roman"/>
+        </w:rPr>
+      </w:pPr>
+      <w:r>
+        <w:rPr>
+          <w:rFonts w:ascii="Times New Roman" w:hAnsi="Times New Roman" w:cs="Times New Roman"/>
+          <w:noProof/>
+        </w:rPr>
+        <w:drawing>
+          <wp:inline distT="0" distB="0" distL="0" distR="0" wp14:anchorId="26B4F551" wp14:editId="2D3E9301">
+            <wp:extent cx="3073400" cy="1485805"/>
+            <wp:effectExtent l="0" t="0" r="0" b="635"/>
+            <wp:docPr id="20" name="Picture 20" descr="A screenshot of a social media post&#10;&#10;Description automatically generated"/>
+            <wp:cNvGraphicFramePr>
+              <a:graphicFrameLocks xmlns:a="http://schemas.openxmlformats.org/drawingml/2006/main" noChangeAspect="1"/>
+            </wp:cNvGraphicFramePr>
+            <a:graphic xmlns:a="http://schemas.openxmlformats.org/drawingml/2006/main">
+              <a:graphicData uri="http://schemas.openxmlformats.org/drawingml/2006/picture">
+                <pic:pic xmlns:pic="http://schemas.openxmlformats.org/drawingml/2006/picture">
+                  <pic:nvPicPr>
+                    <pic:cNvPr id="20" name="Picture 20" descr="A screenshot of a social media post&#10;&#10;Description automatically generated"/>
+                    <pic:cNvPicPr/>
+                  </pic:nvPicPr>
+                  <pic:blipFill>
+                    <a:blip r:embed="rId21" cstate="print">
+                      <a:extLst>
+                        <a:ext uri="{28A0092B-C50C-407E-A947-70E740481C1C}">
+                          <a14:useLocalDpi xmlns:a14="http://schemas.microsoft.com/office/drawing/2010/main" val="0"/>
+                        </a:ext>
+                      </a:extLst>
+                    </a:blip>
+                    <a:stretch>
+                      <a:fillRect/>
+                    </a:stretch>
+                  </pic:blipFill>
+                  <pic:spPr>
+                    <a:xfrm>
+                      <a:off x="0" y="0"/>
+                      <a:ext cx="3158211" cy="1526806"/>
+                    </a:xfrm>
+                    <a:prstGeom prst="rect">
+                      <a:avLst/>
+                    </a:prstGeom>
+                  </pic:spPr>
+                </pic:pic>
+              </a:graphicData>
+            </a:graphic>
+          </wp:inline>
+        </w:drawing>
+      </w:r>
+    </w:p>
+    <w:p>
+      <w:pPr>
         <w:rPr>
           <w:rFonts w:ascii="Times New Roman" w:hAnsi="Times New Roman" w:cs="Times New Roman"/>
           <w:b/>
@@ -1537,6 +1585,7 @@
           <w:szCs w:val="36"/>
           <w:u w:val="single"/>
         </w:rPr>
+        <w:lastRenderedPageBreak/>
         <w:t>Load</w:t>
       </w:r>
     </w:p>
@@ -1548,21 +1597,226 @@
       </w:pPr>
     </w:p>
     <w:p>
-      <w:r>
+      <w:pPr>
         <w:rPr>
           <w:rFonts w:ascii="Segoe UI" w:hAnsi="Segoe UI" w:cs="Segoe UI"/>
           <w:color w:val="24292E"/>
           <w:shd w:val="clear" w:color="auto" w:fill="FFFFFF"/>
         </w:rPr>
-        <w:t xml:space="preserve">The last step was to transfer our final output into a Database. We created a database and respective tables </w:t>
-      </w:r>
+      </w:pPr>
       <w:r>
         <w:rPr>
           <w:rFonts w:ascii="Segoe UI" w:hAnsi="Segoe UI" w:cs="Segoe UI"/>
           <w:color w:val="24292E"/>
           <w:shd w:val="clear" w:color="auto" w:fill="FFFFFF"/>
         </w:rPr>
-        <w:t>into Postgres.</w:t>
+        <w:t xml:space="preserve">The last step was to transfer our final output into </w:t>
+      </w:r>
+      <w:r>
+        <w:rPr>
+          <w:rFonts w:ascii="Segoe UI" w:hAnsi="Segoe UI" w:cs="Segoe UI"/>
+          <w:color w:val="24292E"/>
+          <w:shd w:val="clear" w:color="auto" w:fill="FFFFFF"/>
+        </w:rPr>
+        <w:t>the Postgres database</w:t>
+      </w:r>
+      <w:r>
+        <w:rPr>
+          <w:rFonts w:ascii="Segoe UI" w:hAnsi="Segoe UI" w:cs="Segoe UI"/>
+          <w:color w:val="24292E"/>
+          <w:shd w:val="clear" w:color="auto" w:fill="FFFFFF"/>
+        </w:rPr>
+        <w:t xml:space="preserve">. We created a database </w:t>
+      </w:r>
+      <w:r>
+        <w:rPr>
+          <w:rFonts w:ascii="Segoe UI" w:hAnsi="Segoe UI" w:cs="Segoe UI"/>
+          <w:color w:val="24292E"/>
+          <w:shd w:val="clear" w:color="auto" w:fill="FFFFFF"/>
+        </w:rPr>
+        <w:t xml:space="preserve">called </w:t>
+      </w:r>
+      <w:r>
+        <w:rPr>
+          <w:rFonts w:ascii="Segoe UI" w:hAnsi="Segoe UI" w:cs="Segoe UI"/>
+          <w:i/>
+          <w:iCs/>
+          <w:color w:val="24292E"/>
+          <w:shd w:val="clear" w:color="auto" w:fill="FFFFFF"/>
+        </w:rPr>
+        <w:t>videogames</w:t>
+      </w:r>
+      <w:r>
+        <w:rPr>
+          <w:rFonts w:ascii="Segoe UI" w:hAnsi="Segoe UI" w:cs="Segoe UI"/>
+          <w:color w:val="24292E"/>
+          <w:shd w:val="clear" w:color="auto" w:fill="FFFFFF"/>
+        </w:rPr>
+        <w:t xml:space="preserve"> and 6 tables to load our data</w:t>
+      </w:r>
+      <w:r>
+        <w:rPr>
+          <w:rFonts w:ascii="Segoe UI" w:hAnsi="Segoe UI" w:cs="Segoe UI"/>
+          <w:color w:val="24292E"/>
+          <w:shd w:val="clear" w:color="auto" w:fill="FFFFFF"/>
+        </w:rPr>
+        <w:t>.</w:t>
+      </w:r>
+    </w:p>
+    <w:p>
+      <w:pPr>
+        <w:rPr>
+          <w:rFonts w:ascii="Segoe UI" w:hAnsi="Segoe UI" w:cs="Segoe UI"/>
+          <w:color w:val="24292E"/>
+          <w:shd w:val="clear" w:color="auto" w:fill="FFFFFF"/>
+        </w:rPr>
+      </w:pPr>
+    </w:p>
+    <w:p>
+      <w:pPr>
+        <w:rPr>
+          <w:rFonts w:ascii="Segoe UI" w:hAnsi="Segoe UI" w:cs="Segoe UI"/>
+          <w:color w:val="24292E"/>
+          <w:shd w:val="clear" w:color="auto" w:fill="FFFFFF"/>
+        </w:rPr>
+      </w:pPr>
+      <w:r>
+        <w:rPr>
+          <w:rFonts w:ascii="Segoe UI" w:hAnsi="Segoe UI" w:cs="Segoe UI"/>
+          <w:color w:val="24292E"/>
+          <w:shd w:val="clear" w:color="auto" w:fill="FFFFFF"/>
+        </w:rPr>
+        <w:t>Inserting stock data to the database:</w:t>
+      </w:r>
+    </w:p>
+    <w:p>
+      <w:r>
+        <w:rPr>
+          <w:noProof/>
+        </w:rPr>
+        <w:drawing>
+          <wp:inline distT="0" distB="0" distL="0" distR="0" wp14:anchorId="2C5DE747" wp14:editId="12D534C7">
+            <wp:extent cx="5943600" cy="986155"/>
+            <wp:effectExtent l="0" t="0" r="0" b="4445"/>
+            <wp:docPr id="19" name="Picture 19" descr="A screenshot of a cell phone&#10;&#10;Description automatically generated"/>
+            <wp:cNvGraphicFramePr>
+              <a:graphicFrameLocks xmlns:a="http://schemas.openxmlformats.org/drawingml/2006/main" noChangeAspect="1"/>
+            </wp:cNvGraphicFramePr>
+            <a:graphic xmlns:a="http://schemas.openxmlformats.org/drawingml/2006/main">
+              <a:graphicData uri="http://schemas.openxmlformats.org/drawingml/2006/picture">
+                <pic:pic xmlns:pic="http://schemas.openxmlformats.org/drawingml/2006/picture">
+                  <pic:nvPicPr>
+                    <pic:cNvPr id="19" name="Picture 19" descr="A screenshot of a cell phone&#10;&#10;Description automatically generated"/>
+                    <pic:cNvPicPr/>
+                  </pic:nvPicPr>
+                  <pic:blipFill>
+                    <a:blip r:embed="rId22">
+                      <a:extLst>
+                        <a:ext uri="{28A0092B-C50C-407E-A947-70E740481C1C}">
+                          <a14:useLocalDpi xmlns:a14="http://schemas.microsoft.com/office/drawing/2010/main" val="0"/>
+                        </a:ext>
+                      </a:extLst>
+                    </a:blip>
+                    <a:stretch>
+                      <a:fillRect/>
+                    </a:stretch>
+                  </pic:blipFill>
+                  <pic:spPr>
+                    <a:xfrm>
+                      <a:off x="0" y="0"/>
+                      <a:ext cx="5943600" cy="986155"/>
+                    </a:xfrm>
+                    <a:prstGeom prst="rect">
+                      <a:avLst/>
+                    </a:prstGeom>
+                  </pic:spPr>
+                </pic:pic>
+              </a:graphicData>
+            </a:graphic>
+          </wp:inline>
+        </w:drawing>
+      </w:r>
+    </w:p>
+    <w:p/>
+    <w:p>
+      <w:pPr>
+        <w:rPr>
+          <w:rFonts w:ascii="Segoe UI" w:hAnsi="Segoe UI" w:cs="Segoe UI"/>
+          <w:color w:val="24292E"/>
+          <w:shd w:val="clear" w:color="auto" w:fill="FFFFFF"/>
+        </w:rPr>
+      </w:pPr>
+      <w:r>
+        <w:rPr>
+          <w:rFonts w:ascii="Segoe UI" w:hAnsi="Segoe UI" w:cs="Segoe UI"/>
+          <w:color w:val="24292E"/>
+          <w:shd w:val="clear" w:color="auto" w:fill="FFFFFF"/>
+        </w:rPr>
+        <w:t xml:space="preserve">Inserting </w:t>
+      </w:r>
+      <w:r>
+        <w:rPr>
+          <w:rFonts w:ascii="Segoe UI" w:hAnsi="Segoe UI" w:cs="Segoe UI"/>
+          <w:color w:val="24292E"/>
+          <w:shd w:val="clear" w:color="auto" w:fill="FFFFFF"/>
+        </w:rPr>
+        <w:t>the video games</w:t>
+      </w:r>
+      <w:r>
+        <w:rPr>
+          <w:rFonts w:ascii="Segoe UI" w:hAnsi="Segoe UI" w:cs="Segoe UI"/>
+          <w:color w:val="24292E"/>
+          <w:shd w:val="clear" w:color="auto" w:fill="FFFFFF"/>
+        </w:rPr>
+        <w:t xml:space="preserve"> data to the database:</w:t>
+      </w:r>
+    </w:p>
+    <w:p>
+      <w:r>
+        <w:rPr>
+          <w:noProof/>
+        </w:rPr>
+        <w:drawing>
+          <wp:inline distT="0" distB="0" distL="0" distR="0" wp14:anchorId="24082BF6" wp14:editId="004B8192">
+            <wp:extent cx="5943600" cy="1624330"/>
+            <wp:effectExtent l="0" t="0" r="0" b="1270"/>
+            <wp:docPr id="18" name="Picture 18" descr="A screenshot of a cell phone&#10;&#10;Description automatically generated"/>
+            <wp:cNvGraphicFramePr>
+              <a:graphicFrameLocks xmlns:a="http://schemas.openxmlformats.org/drawingml/2006/main" noChangeAspect="1"/>
+            </wp:cNvGraphicFramePr>
+            <a:graphic xmlns:a="http://schemas.openxmlformats.org/drawingml/2006/main">
+              <a:graphicData uri="http://schemas.openxmlformats.org/drawingml/2006/picture">
+                <pic:pic xmlns:pic="http://schemas.openxmlformats.org/drawingml/2006/picture">
+                  <pic:nvPicPr>
+                    <pic:cNvPr id="18" name="Picture 18" descr="A screenshot of a cell phone&#10;&#10;Description automatically generated"/>
+                    <pic:cNvPicPr/>
+                  </pic:nvPicPr>
+                  <pic:blipFill>
+                    <a:blip r:embed="rId23">
+                      <a:extLst>
+                        <a:ext uri="{28A0092B-C50C-407E-A947-70E740481C1C}">
+                          <a14:useLocalDpi xmlns:a14="http://schemas.microsoft.com/office/drawing/2010/main" val="0"/>
+                        </a:ext>
+                      </a:extLst>
+                    </a:blip>
+                    <a:stretch>
+                      <a:fillRect/>
+                    </a:stretch>
+                  </pic:blipFill>
+                  <pic:spPr>
+                    <a:xfrm>
+                      <a:off x="0" y="0"/>
+                      <a:ext cx="5943600" cy="1624330"/>
+                    </a:xfrm>
+                    <a:prstGeom prst="rect">
+                      <a:avLst/>
+                    </a:prstGeom>
+                  </pic:spPr>
+                </pic:pic>
+              </a:graphicData>
+            </a:graphic>
+          </wp:inline>
+        </w:drawing>
       </w:r>
     </w:p>
     <w:sectPr>

</xml_diff>